<commit_message>
FIRST IMPRESSIONS : STUDENT REACTS TO IMPENDING DOOM (GONE WRONG) !!!
</commit_message>
<xml_diff>
--- a/plan_project.docx
+++ b/plan_project.docx
@@ -1,47 +1,89 @@
 
 <file path=word/document.xml><?xml version="1.0" encoding="utf-8"?>
-<w:document xmlns:wpc="http://schemas.microsoft.com/office/word/2010/wordprocessingCanvas" xmlns:cx="http://schemas.microsoft.com/office/drawing/2014/chartex" xmlns:cx1="http://schemas.microsoft.com/office/drawing/2015/9/8/chartex" xmlns:cx2="http://schemas.microsoft.com/office/drawing/2015/10/21/chartex" xmlns:cx3="http://schemas.microsoft.com/office/drawing/2016/5/9/chartex" xmlns:cx4="http://schemas.microsoft.com/office/drawing/2016/5/10/chartex" xmlns:cx5="http://schemas.microsoft.com/office/drawing/2016/5/11/chartex" xmlns:cx6="http://schemas.microsoft.com/office/drawing/2016/5/12/chartex" xmlns:cx7="http://schemas.microsoft.com/office/drawing/2016/5/13/chartex" xmlns:cx8="http://schemas.microsoft.com/office/drawing/2016/5/14/chartex" xmlns:mc="http://schemas.openxmlformats.org/markup-compatibility/2006" xmlns:aink="http://schemas.microsoft.com/office/drawing/2016/ink" xmlns:am3d="http://schemas.microsoft.com/office/drawing/2017/model3d" xmlns:o="urn:schemas-microsoft-com:office:office" xmlns:r="http://schemas.openxmlformats.org/officeDocument/2006/relationships" xmlns:m="http://schemas.openxmlformats.org/officeDocument/2006/math" xmlns:v="urn:schemas-microsoft-com:vml" xmlns:wp14="http://schemas.microsoft.com/office/word/2010/wordprocessingDrawing" xmlns:wp="http://schemas.openxmlformats.org/drawingml/2006/wordprocessingDrawing" xmlns:w10="urn:schemas-microsoft-com:office:word" xmlns:w="http://schemas.openxmlformats.org/wordprocessingml/2006/main" xmlns:w14="http://schemas.microsoft.com/office/word/2010/wordml" xmlns:w15="http://schemas.microsoft.com/office/word/2012/wordml" xmlns:w16cex="http://schemas.microsoft.com/office/word/2018/wordml/cex" xmlns:w16cid="http://schemas.microsoft.com/office/word/2016/wordml/cid" xmlns:w16="http://schemas.microsoft.com/office/word/2018/wordml" xmlns:w16se="http://schemas.microsoft.com/office/word/2015/wordml/symex" xmlns:wpg="http://schemas.microsoft.com/office/word/2010/wordprocessingGroup" xmlns:wpi="http://schemas.microsoft.com/office/word/2010/wordprocessingInk" xmlns:wne="http://schemas.microsoft.com/office/word/2006/wordml" xmlns:wps="http://schemas.microsoft.com/office/word/2010/wordprocessingShape" mc:Ignorable="w14 w15 w16se w16cid w16 w16cex wp14">
+<w:document xmlns:wpc="http://schemas.microsoft.com/office/word/2010/wordprocessingCanvas" xmlns:cx="http://schemas.microsoft.com/office/drawing/2014/chartex" xmlns:cx1="http://schemas.microsoft.com/office/drawing/2015/9/8/chartex" xmlns:cx2="http://schemas.microsoft.com/office/drawing/2015/10/21/chartex" xmlns:cx3="http://schemas.microsoft.com/office/drawing/2016/5/9/chartex" xmlns:cx4="http://schemas.microsoft.com/office/drawing/2016/5/10/chartex" xmlns:cx5="http://schemas.microsoft.com/office/drawing/2016/5/11/chartex" xmlns:cx6="http://schemas.microsoft.com/office/drawing/2016/5/12/chartex" xmlns:cx7="http://schemas.microsoft.com/office/drawing/2016/5/13/chartex" xmlns:cx8="http://schemas.microsoft.com/office/drawing/2016/5/14/chartex" xmlns:mc="http://schemas.openxmlformats.org/markup-compatibility/2006" xmlns:aink="http://schemas.microsoft.com/office/drawing/2016/ink" xmlns:am3d="http://schemas.microsoft.com/office/drawing/2017/model3d" xmlns:o="urn:schemas-microsoft-com:office:office" xmlns:r="http://schemas.openxmlformats.org/officeDocument/2006/relationships" xmlns:m="http://schemas.openxmlformats.org/officeDocument/2006/math" xmlns:v="urn:schemas-microsoft-com:vml" xmlns:wp14="http://schemas.microsoft.com/office/word/2010/wordprocessingDrawing" xmlns:wp="http://schemas.openxmlformats.org/drawingml/2006/wordprocessingDrawing" xmlns:w10="urn:schemas-microsoft-com:office:word" xmlns:w="http://schemas.openxmlformats.org/wordprocessingml/2006/main" xmlns:w14="http://schemas.microsoft.com/office/word/2010/wordml" xmlns:w15="http://schemas.microsoft.com/office/word/2012/wordml" xmlns:w16cid="http://schemas.microsoft.com/office/word/2016/wordml/cid" xmlns:w16se="http://schemas.microsoft.com/office/word/2015/wordml/symex" xmlns:wpg="http://schemas.microsoft.com/office/word/2010/wordprocessingGroup" xmlns:wpi="http://schemas.microsoft.com/office/word/2010/wordprocessingInk" xmlns:wne="http://schemas.microsoft.com/office/word/2006/wordml" xmlns:wps="http://schemas.microsoft.com/office/word/2010/wordprocessingShape" mc:Ignorable="w14 w15 w16se w16cid wp14">
   <w:body>
     <w:p>
       <w:pPr>
-        <w:rPr>
-          <w:b/>
-          <w:bCs/>
-          <w:u w:val="single"/>
-          <w:lang w:val="en-US"/>
-        </w:rPr>
-      </w:pPr>
-      <w:r>
-        <w:rPr>
-          <w:b/>
-          <w:bCs/>
-          <w:u w:val="single"/>
-          <w:lang w:val="en-US"/>
-        </w:rPr>
-        <w:t>DATA MINING PROJECT :</w:t>
-      </w:r>
-    </w:p>
-    <w:p>
-      <w:pPr>
-        <w:rPr>
-          <w:b/>
-          <w:bCs/>
-          <w:u w:val="single"/>
-          <w:lang w:val="en-US"/>
-        </w:rPr>
-      </w:pPr>
-    </w:p>
-    <w:p>
-      <w:pPr>
-        <w:rPr>
-          <w:lang w:val="en-US"/>
-        </w:rPr>
-      </w:pPr>
-      <w:r>
-        <w:rPr>
-          <w:b/>
-          <w:bCs/>
-          <w:u w:val="single"/>
+        <w:jc w:val="center"/>
+        <w:rPr>
+          <w:b/>
+          <w:bCs/>
+          <w:sz w:val="28"/>
+          <w:szCs w:val="28"/>
+          <w:lang w:val="en-US"/>
+        </w:rPr>
+      </w:pPr>
+      <w:r>
+        <w:rPr>
+          <w:b/>
+          <w:bCs/>
+          <w:sz w:val="28"/>
+          <w:szCs w:val="28"/>
+          <w:lang w:val="en-US"/>
+        </w:rPr>
+        <w:t>DATA</w:t>
+      </w:r>
+      <w:r>
+        <w:rPr>
+          <w:b/>
+          <w:bCs/>
+          <w:sz w:val="10"/>
+          <w:szCs w:val="10"/>
+          <w:vertAlign w:val="subscript"/>
+          <w:lang w:val="en-US"/>
+        </w:rPr>
+        <w:t>fucking</w:t>
+      </w:r>
+      <w:r>
+        <w:rPr>
+          <w:b/>
+          <w:bCs/>
+          <w:sz w:val="28"/>
+          <w:szCs w:val="28"/>
+          <w:lang w:val="en-US"/>
+        </w:rPr>
+        <w:t xml:space="preserve"> MINING PROJECT </w:t>
+      </w:r>
+      <w:r>
+        <w:rPr>
+          <w:b/>
+          <w:bCs/>
+          <w:sz w:val="28"/>
+          <w:szCs w:val="28"/>
+          <w:lang w:val="en-US"/>
+        </w:rPr>
+        <w:t>(aka Sphincter Destroyer)</w:t>
+      </w:r>
+      <w:r>
+        <w:rPr>
+          <w:b/>
+          <w:bCs/>
+          <w:sz w:val="28"/>
+          <w:szCs w:val="28"/>
+          <w:lang w:val="en-US"/>
+        </w:rPr>
+        <w:t>:</w:t>
+      </w:r>
+    </w:p>
+    <w:p>
+      <w:pPr>
+        <w:rPr>
+          <w:b/>
+          <w:bCs/>
+          <w:lang w:val="en-US"/>
+        </w:rPr>
+      </w:pPr>
+    </w:p>
+    <w:p>
+      <w:pPr>
+        <w:rPr>
+          <w:lang w:val="en-US"/>
+        </w:rPr>
+      </w:pPr>
+      <w:r>
+        <w:rPr>
+          <w:b/>
+          <w:bCs/>
           <w:lang w:val="en-US"/>
         </w:rPr>
         <w:t xml:space="preserve">Goal : </w:t>
@@ -57,13 +99,7 @@
         <w:rPr>
           <w:lang w:val="en-US"/>
         </w:rPr>
-        <w:t>To</w:t>
-      </w:r>
-      <w:r>
-        <w:rPr>
-          <w:lang w:val="en-US"/>
-        </w:rPr>
-        <w:t xml:space="preserve"> forecast the air quality in future</w:t>
+        <w:t>To forecast the air quality in future</w:t>
       </w:r>
       <w:r>
         <w:rPr>
@@ -75,13 +111,7 @@
         <w:rPr>
           <w:lang w:val="en-US"/>
         </w:rPr>
-        <w:t xml:space="preserve"> in </w:t>
-      </w:r>
-      <w:r>
-        <w:rPr>
-          <w:lang w:val="en-US"/>
-        </w:rPr>
-        <w:t>Beijing and London</w:t>
+        <w:t xml:space="preserve"> in Beijing and London</w:t>
       </w:r>
       <w:r>
         <w:rPr>
@@ -144,15 +174,13 @@
         <w:rPr>
           <w:b/>
           <w:bCs/>
-          <w:u w:val="single"/>
-          <w:lang w:val="en-US"/>
-        </w:rPr>
-      </w:pPr>
-      <w:r>
-        <w:rPr>
-          <w:b/>
-          <w:bCs/>
-          <w:u w:val="single"/>
+          <w:lang w:val="en-US"/>
+        </w:rPr>
+      </w:pPr>
+      <w:r>
+        <w:rPr>
+          <w:b/>
+          <w:bCs/>
           <w:lang w:val="en-US"/>
         </w:rPr>
         <w:t>Technics</w:t>
@@ -161,7 +189,6 @@
         <w:rPr>
           <w:b/>
           <w:bCs/>
-          <w:u w:val="single"/>
           <w:lang w:val="en-US"/>
         </w:rPr>
         <w:t xml:space="preserve"> to try</w:t>
@@ -170,44 +197,30 @@
         <w:rPr>
           <w:b/>
           <w:bCs/>
-          <w:u w:val="single"/>
-          <w:lang w:val="en-US"/>
-        </w:rPr>
-        <w:t xml:space="preserve"> (</w:t>
-      </w:r>
-      <w:r>
-        <w:rPr>
-          <w:b/>
-          <w:bCs/>
-          <w:u w:val="single"/>
-          <w:lang w:val="en-US"/>
-        </w:rPr>
-        <w:t>It is mandatory to use three or more diﬀerent algorithms in addition to a baseline</w:t>
-      </w:r>
-      <w:r>
-        <w:rPr>
-          <w:b/>
-          <w:bCs/>
-          <w:u w:val="single"/>
-          <w:lang w:val="en-US"/>
-        </w:rPr>
-        <w:t>)</w:t>
-      </w:r>
-      <w:r>
-        <w:rPr>
-          <w:b/>
-          <w:bCs/>
-          <w:u w:val="single"/>
+          <w:lang w:val="en-US"/>
+        </w:rPr>
+        <w:t xml:space="preserve"> (It is mandatory to use three or more diﬀerent algorithms in addition to a baseline)</w:t>
+      </w:r>
+      <w:r>
+        <w:rPr>
+          <w:b/>
+          <w:bCs/>
           <w:lang w:val="en-US"/>
         </w:rPr>
         <w:t>:</w:t>
       </w:r>
     </w:p>
     <w:p>
-      <w:hyperlink r:id="rId5" w:anchor="SVM_pour_la_r%C3%A9gression" w:history="1">
+      <w:pPr>
+        <w:rPr>
+          <w:lang w:val="en-US"/>
+        </w:rPr>
+      </w:pPr>
+      <w:hyperlink r:id="rId7" w:anchor="SVM_pour_la_r%C3%A9gression" w:history="1">
         <w:r>
           <w:rPr>
             <w:rStyle w:val="Lienhypertexte"/>
+            <w:u w:val="none"/>
             <w:lang w:val="en-US"/>
           </w:rPr>
           <w:t>https://fr.wikipedia.org/wiki/Machine_%C3%A0_vecteurs_de_support#SVM_pour_la_r%C3%A9gression</w:t>
@@ -215,20 +228,34 @@
       </w:hyperlink>
     </w:p>
     <w:p>
-      <w:hyperlink r:id="rId6" w:history="1">
+      <w:pPr>
+        <w:rPr>
+          <w:lang w:val="en-US"/>
+        </w:rPr>
+      </w:pPr>
+      <w:hyperlink r:id="rId8" w:history="1">
         <w:r>
           <w:rPr>
             <w:rStyle w:val="Lienhypertexte"/>
+            <w:u w:val="none"/>
+            <w:lang w:val="en-US"/>
           </w:rPr>
           <w:t>https://en.wikipedia.org/wiki/Recurrent_neural_network</w:t>
         </w:r>
       </w:hyperlink>
     </w:p>
     <w:p>
-      <w:hyperlink r:id="rId7" w:anchor="Gradient_tree_boosting" w:history="1">
+      <w:pPr>
+        <w:rPr>
+          <w:lang w:val="en-US"/>
+        </w:rPr>
+      </w:pPr>
+      <w:hyperlink r:id="rId9" w:anchor="Gradient_tree_boosting" w:history="1">
         <w:r>
           <w:rPr>
             <w:rStyle w:val="Lienhypertexte"/>
+            <w:u w:val="none"/>
+            <w:lang w:val="en-US"/>
           </w:rPr>
           <w:t>https://en.wikipedia.org/wiki/Gradient_boosting#Gradient_tree_boosting</w:t>
         </w:r>
@@ -236,16 +263,16 @@
     </w:p>
     <w:p>
       <w:r>
-        <w:t>(techniques mentionnées intéressantes par le prof pour ce projet)</w:t>
-      </w:r>
-    </w:p>
-    <w:p>
-      <w:pPr>
-        <w:rPr>
-          <w:u w:val="single"/>
-        </w:rPr>
-      </w:pPr>
-    </w:p>
+        <w:t>(</w:t>
+      </w:r>
+      <w:r>
+        <w:t>Techniques</w:t>
+      </w:r>
+      <w:r>
+        <w:t xml:space="preserve"> mentionnées intéressantes par le prof pour ce projet)</w:t>
+      </w:r>
+    </w:p>
+    <w:p/>
     <w:p>
       <w:pPr>
         <w:rPr>
@@ -277,15 +304,13 @@
         <w:rPr>
           <w:b/>
           <w:bCs/>
-          <w:u w:val="single"/>
-          <w:lang w:val="en-US"/>
-        </w:rPr>
-      </w:pPr>
-      <w:r>
-        <w:rPr>
-          <w:b/>
-          <w:bCs/>
-          <w:u w:val="single"/>
+          <w:lang w:val="en-US"/>
+        </w:rPr>
+      </w:pPr>
+      <w:r>
+        <w:rPr>
+          <w:b/>
+          <w:bCs/>
           <w:lang w:val="en-US"/>
         </w:rPr>
         <w:t xml:space="preserve">Model comparison and selection </w:t>
@@ -294,7 +319,6 @@
         <w:rPr>
           <w:b/>
           <w:bCs/>
-          <w:u w:val="single"/>
           <w:lang w:val="en-US"/>
         </w:rPr>
         <w:t xml:space="preserve">(04) </w:t>
@@ -303,7 +327,6 @@
         <w:rPr>
           <w:b/>
           <w:bCs/>
-          <w:u w:val="single"/>
           <w:lang w:val="en-US"/>
         </w:rPr>
         <w:t>:</w:t>
@@ -312,7 +335,6 @@
         <w:rPr>
           <w:b/>
           <w:bCs/>
-          <w:u w:val="single"/>
           <w:lang w:val="en-US"/>
         </w:rPr>
         <w:t xml:space="preserve"> </w:t>
@@ -355,49 +377,16 @@
         <w:rPr>
           <w:b/>
           <w:bCs/>
-          <w:u w:val="single"/>
           <w:lang w:val="it-IT"/>
         </w:rPr>
       </w:pPr>
-      <w:proofErr w:type="spellStart"/>
-      <w:r>
-        <w:rPr>
-          <w:b/>
-          <w:bCs/>
-          <w:u w:val="single"/>
+      <w:r>
+        <w:rPr>
+          <w:b/>
+          <w:bCs/>
           <w:lang w:val="it-IT"/>
         </w:rPr>
-        <w:t>Error</w:t>
-      </w:r>
-      <w:proofErr w:type="spellEnd"/>
-      <w:r>
-        <w:rPr>
-          <w:b/>
-          <w:bCs/>
-          <w:u w:val="single"/>
-          <w:lang w:val="it-IT"/>
-        </w:rPr>
-        <w:t xml:space="preserve"> </w:t>
-      </w:r>
-      <w:proofErr w:type="spellStart"/>
-      <w:r>
-        <w:rPr>
-          <w:b/>
-          <w:bCs/>
-          <w:u w:val="single"/>
-          <w:lang w:val="it-IT"/>
-        </w:rPr>
-        <w:t>Estimation</w:t>
-      </w:r>
-      <w:proofErr w:type="spellEnd"/>
-      <w:r>
-        <w:rPr>
-          <w:b/>
-          <w:bCs/>
-          <w:u w:val="single"/>
-          <w:lang w:val="it-IT"/>
-        </w:rPr>
-        <w:t xml:space="preserve"> : </w:t>
+        <w:t xml:space="preserve">Error Estimation : </w:t>
       </w:r>
     </w:p>
     <w:p>
@@ -423,8 +412,311 @@
       <w:r>
         <w:t xml:space="preserve">Bootstrap </w:t>
       </w:r>
-    </w:p>
+      <w:r>
+        <w:t>(méga casse-couilles, pas fini de lire le wiki)</w:t>
+      </w:r>
+    </w:p>
+    <w:p/>
+    <w:p>
+      <w:r>
+        <w:rPr>
+          <w:b/>
+          <w:bCs/>
+        </w:rPr>
+        <w:t>Some TODO’s :</w:t>
+      </w:r>
+    </w:p>
+    <w:p>
+      <w:pPr>
+        <w:pStyle w:val="Paragraphedeliste"/>
+        <w:numPr>
+          <w:ilvl w:val="0"/>
+          <w:numId w:val="1"/>
+        </w:numPr>
+        <w:rPr>
+          <w:lang w:val="en-GB"/>
+        </w:rPr>
+      </w:pPr>
+      <w:r>
+        <w:rPr>
+          <w:lang w:val="en-GB"/>
+        </w:rPr>
+        <w:t>Format the</w:t>
+      </w:r>
+      <w:r>
+        <w:rPr>
+          <w:lang w:val="en-GB"/>
+        </w:rPr>
+        <w:t xml:space="preserve"> Beijing</w:t>
+      </w:r>
+      <w:r>
+        <w:rPr>
+          <w:lang w:val="en-GB"/>
+        </w:rPr>
+        <w:t xml:space="preserve"> xlsx station d</w:t>
+      </w:r>
+      <w:r>
+        <w:rPr>
+          <w:lang w:val="en-GB"/>
+        </w:rPr>
+        <w:t>ata coordinates into csv</w:t>
+      </w:r>
+      <w:r>
+        <w:rPr>
+          <w:lang w:val="en-GB"/>
+        </w:rPr>
+        <w:t xml:space="preserve"> (same format as London, easier to fetch</w:t>
+      </w:r>
+      <w:r>
+        <w:rPr>
+          <w:lang w:val="en-GB"/>
+        </w:rPr>
+        <w:t xml:space="preserve"> – file pretty short)</w:t>
+      </w:r>
+      <w:bookmarkStart w:id="0" w:name="_GoBack"/>
+      <w:bookmarkEnd w:id="0"/>
+    </w:p>
+    <w:p>
+      <w:pPr>
+        <w:rPr>
+          <w:lang w:val="en-GB"/>
+        </w:rPr>
+      </w:pPr>
+    </w:p>
+    <w:p>
+      <w:pPr>
+        <w:rPr>
+          <w:lang w:val="en-GB"/>
+        </w:rPr>
+      </w:pPr>
+      <w:r>
+        <w:rPr>
+          <w:lang w:val="en-GB"/>
+        </w:rPr>
+        <w:br w:type="page"/>
+      </w:r>
+    </w:p>
+    <w:p>
+      <w:pPr>
+        <w:rPr>
+          <w:b/>
+          <w:bCs/>
+          <w:lang w:val="en-GB"/>
+        </w:rPr>
+      </w:pPr>
+      <w:r>
+        <w:rPr>
+          <w:b/>
+          <w:bCs/>
+          <w:lang w:val="en-GB"/>
+        </w:rPr>
+        <w:lastRenderedPageBreak/>
+        <w:t xml:space="preserve">Questions : </w:t>
+      </w:r>
+    </w:p>
+    <w:p>
+      <w:pPr>
+        <w:rPr>
+          <w:lang w:val="en-GB"/>
+        </w:rPr>
+      </w:pPr>
+    </w:p>
+    <w:p>
+      <w:pPr>
+        <w:rPr>
+          <w:lang w:val="en-GB"/>
+        </w:rPr>
+      </w:pPr>
+      <w:r>
+        <w:rPr>
+          <w:lang w:val="en-GB"/>
+        </w:rPr>
+        <w:t>Use of London_historical_aqi… ?</w:t>
+      </w:r>
+    </w:p>
+    <w:p>
+      <w:pPr>
+        <w:autoSpaceDE w:val="0"/>
+        <w:autoSpaceDN w:val="0"/>
+        <w:adjustRightInd w:val="0"/>
+        <w:spacing w:after="0" w:line="240" w:lineRule="auto"/>
+        <w:rPr>
+          <w:lang w:val="en-GB"/>
+        </w:rPr>
+      </w:pPr>
+      <w:r>
+        <w:rPr>
+          <w:lang w:val="en-GB"/>
+        </w:rPr>
+        <w:t>Split the data set properly</w:t>
+      </w:r>
+      <w:r>
+        <w:rPr>
+          <w:lang w:val="en-GB"/>
+        </w:rPr>
+        <w:t xml:space="preserve"> </w:t>
+      </w:r>
+      <w:r>
+        <w:rPr>
+          <w:lang w:val="en-GB"/>
+        </w:rPr>
+        <w:t xml:space="preserve">in training and validation sets taking into account that the </w:t>
+      </w:r>
+      <w:r>
+        <w:rPr>
+          <w:b/>
+          <w:bCs/>
+          <w:lang w:val="en-GB"/>
+        </w:rPr>
+        <w:t>order matters</w:t>
+      </w:r>
+      <w:r>
+        <w:rPr>
+          <w:lang w:val="en-GB"/>
+        </w:rPr>
+        <w:t>.</w:t>
+      </w:r>
+      <w:r>
+        <w:rPr>
+          <w:lang w:val="en-GB"/>
+        </w:rPr>
+        <w:t xml:space="preserve"> </w:t>
+      </w:r>
+      <w:r>
+        <w:rPr>
+          <w:lang w:val="en-GB"/>
+        </w:rPr>
+        <w:t xml:space="preserve"> </w:t>
+      </w:r>
+      <w:r>
+        <w:rPr>
+          <w:lang w:val="en-GB"/>
+        </w:rPr>
+        <w:t>-&gt; what does it mean ?</w:t>
+      </w:r>
+    </w:p>
+    <w:p>
+      <w:pPr>
+        <w:autoSpaceDE w:val="0"/>
+        <w:autoSpaceDN w:val="0"/>
+        <w:adjustRightInd w:val="0"/>
+        <w:spacing w:after="0" w:line="240" w:lineRule="auto"/>
+        <w:rPr>
+          <w:lang w:val="en-GB"/>
+        </w:rPr>
+      </w:pPr>
+    </w:p>
+    <w:p>
+      <w:pPr>
+        <w:autoSpaceDE w:val="0"/>
+        <w:autoSpaceDN w:val="0"/>
+        <w:adjustRightInd w:val="0"/>
+        <w:spacing w:after="0" w:line="240" w:lineRule="auto"/>
+      </w:pPr>
+      <w:r>
+        <w:rPr>
+          <w:rFonts w:ascii="CMR10" w:hAnsi="CMR10" w:cs="CMR10"/>
+          <w:sz w:val="20"/>
+          <w:szCs w:val="20"/>
+          <w:lang w:val="en-GB"/>
+        </w:rPr>
+        <w:t>Particles with a diameter of 2.5 m or less (called PM2.5) can</w:t>
+      </w:r>
+      <w:r>
+        <w:rPr>
+          <w:rFonts w:ascii="CMR10" w:hAnsi="CMR10" w:cs="CMR10"/>
+          <w:sz w:val="20"/>
+          <w:szCs w:val="20"/>
+          <w:lang w:val="en-GB"/>
+        </w:rPr>
+        <w:t xml:space="preserve"> -&gt; mm right ?</w:t>
+      </w:r>
+      <w:r>
+        <w:rPr>
+          <w:rFonts w:ascii="CMR10" w:hAnsi="CMR10" w:cs="CMR10"/>
+          <w:sz w:val="20"/>
+          <w:szCs w:val="20"/>
+          <w:lang w:val="en-GB"/>
+        </w:rPr>
+        <w:t xml:space="preserve"> </w:t>
+      </w:r>
+      <w:r>
+        <w:rPr>
+          <w:rFonts w:ascii="CMR10" w:hAnsi="CMR10" w:cs="CMR10"/>
+          <w:sz w:val="20"/>
+          <w:szCs w:val="20"/>
+        </w:rPr>
+        <w:t>(sauf si on respire des trucs de b</w:t>
+      </w:r>
+      <w:r>
+        <w:rPr>
+          <w:rFonts w:ascii="CMR10" w:hAnsi="CMR10" w:cs="CMR10"/>
+          <w:sz w:val="20"/>
+          <w:szCs w:val="20"/>
+        </w:rPr>
+        <w:t>âtard, genre une voiture)</w:t>
+      </w:r>
+    </w:p>
+    <w:p/>
+    <w:p>
+      <w:pPr>
+        <w:rPr>
+          <w:b/>
+          <w:bCs/>
+        </w:rPr>
+      </w:pPr>
+      <w:r>
+        <w:rPr>
+          <w:b/>
+          <w:bCs/>
+        </w:rPr>
+        <w:t xml:space="preserve">Questions cons : </w:t>
+      </w:r>
+    </w:p>
+    <w:p>
+      <w:pPr>
+        <w:rPr>
+          <w:b/>
+          <w:bCs/>
+        </w:rPr>
+      </w:pPr>
+    </w:p>
+    <w:p>
+      <w:r>
+        <w:rPr>
+          <w:b/>
+          <w:bCs/>
+        </w:rPr>
+        <w:t xml:space="preserve">Apprendre le data mining pour les nuls : </w:t>
+      </w:r>
+    </w:p>
+    <w:p>
+      <w:hyperlink r:id="rId10" w:history="1">
+        <w:r>
+          <w:rPr>
+            <w:rStyle w:val="Lienhypertexte"/>
+          </w:rPr>
+          <w:t>https://fr.wikipedia.org/wiki/Validation_crois%C3%A9e</w:t>
+        </w:r>
+      </w:hyperlink>
+      <w:r>
+        <w:t xml:space="preserve"> (rappel, je l’ai vu en IA au semestre 1 d’abord)</w:t>
+      </w:r>
+    </w:p>
+    <w:p>
+      <w:hyperlink r:id="rId11" w:history="1">
+        <w:r>
+          <w:rPr>
+            <w:rStyle w:val="Lienhypertexte"/>
+          </w:rPr>
+          <w:t>https://fr.wikipedia.org/wiki/Bootstrap_(statistiques)</w:t>
+        </w:r>
+      </w:hyperlink>
+    </w:p>
+    <w:p/>
+    <w:p/>
     <w:sectPr>
+      <w:headerReference w:type="default" r:id="rId12"/>
       <w:pgSz w:w="11906" w:h="16838"/>
       <w:pgMar w:top="1417" w:right="1417" w:bottom="1417" w:left="1417" w:header="708" w:footer="708" w:gutter="0"/>
       <w:cols w:space="708"/>
@@ -434,8 +726,110 @@
 </w:document>
 </file>
 
+<file path=word/endnotes.xml><?xml version="1.0" encoding="utf-8"?>
+<w:endnotes xmlns:wpc="http://schemas.microsoft.com/office/word/2010/wordprocessingCanvas" xmlns:cx="http://schemas.microsoft.com/office/drawing/2014/chartex" xmlns:cx1="http://schemas.microsoft.com/office/drawing/2015/9/8/chartex" xmlns:cx2="http://schemas.microsoft.com/office/drawing/2015/10/21/chartex" xmlns:cx3="http://schemas.microsoft.com/office/drawing/2016/5/9/chartex" xmlns:cx4="http://schemas.microsoft.com/office/drawing/2016/5/10/chartex" xmlns:cx5="http://schemas.microsoft.com/office/drawing/2016/5/11/chartex" xmlns:cx6="http://schemas.microsoft.com/office/drawing/2016/5/12/chartex" xmlns:cx7="http://schemas.microsoft.com/office/drawing/2016/5/13/chartex" xmlns:cx8="http://schemas.microsoft.com/office/drawing/2016/5/14/chartex" xmlns:mc="http://schemas.openxmlformats.org/markup-compatibility/2006" xmlns:aink="http://schemas.microsoft.com/office/drawing/2016/ink" xmlns:am3d="http://schemas.microsoft.com/office/drawing/2017/model3d" xmlns:o="urn:schemas-microsoft-com:office:office" xmlns:r="http://schemas.openxmlformats.org/officeDocument/2006/relationships" xmlns:m="http://schemas.openxmlformats.org/officeDocument/2006/math" xmlns:v="urn:schemas-microsoft-com:vml" xmlns:wp14="http://schemas.microsoft.com/office/word/2010/wordprocessingDrawing" xmlns:wp="http://schemas.openxmlformats.org/drawingml/2006/wordprocessingDrawing" xmlns:w10="urn:schemas-microsoft-com:office:word" xmlns:w="http://schemas.openxmlformats.org/wordprocessingml/2006/main" xmlns:w14="http://schemas.microsoft.com/office/word/2010/wordml" xmlns:w15="http://schemas.microsoft.com/office/word/2012/wordml" xmlns:w16cid="http://schemas.microsoft.com/office/word/2016/wordml/cid" xmlns:w16se="http://schemas.microsoft.com/office/word/2015/wordml/symex" xmlns:wpg="http://schemas.microsoft.com/office/word/2010/wordprocessingGroup" xmlns:wpi="http://schemas.microsoft.com/office/word/2010/wordprocessingInk" xmlns:wne="http://schemas.microsoft.com/office/word/2006/wordml" xmlns:wps="http://schemas.microsoft.com/office/word/2010/wordprocessingShape" mc:Ignorable="w14 w15 w16se w16cid wp14">
+  <w:endnote w:type="separator" w:id="-1">
+    <w:p>
+      <w:pPr>
+        <w:spacing w:after="0" w:line="240" w:lineRule="auto"/>
+      </w:pPr>
+      <w:r>
+        <w:separator/>
+      </w:r>
+    </w:p>
+  </w:endnote>
+  <w:endnote w:type="continuationSeparator" w:id="0">
+    <w:p>
+      <w:pPr>
+        <w:spacing w:after="0" w:line="240" w:lineRule="auto"/>
+      </w:pPr>
+      <w:r>
+        <w:continuationSeparator/>
+      </w:r>
+    </w:p>
+  </w:endnote>
+</w:endnotes>
+</file>
+
+<file path=word/footnotes.xml><?xml version="1.0" encoding="utf-8"?>
+<w:footnotes xmlns:wpc="http://schemas.microsoft.com/office/word/2010/wordprocessingCanvas" xmlns:cx="http://schemas.microsoft.com/office/drawing/2014/chartex" xmlns:cx1="http://schemas.microsoft.com/office/drawing/2015/9/8/chartex" xmlns:cx2="http://schemas.microsoft.com/office/drawing/2015/10/21/chartex" xmlns:cx3="http://schemas.microsoft.com/office/drawing/2016/5/9/chartex" xmlns:cx4="http://schemas.microsoft.com/office/drawing/2016/5/10/chartex" xmlns:cx5="http://schemas.microsoft.com/office/drawing/2016/5/11/chartex" xmlns:cx6="http://schemas.microsoft.com/office/drawing/2016/5/12/chartex" xmlns:cx7="http://schemas.microsoft.com/office/drawing/2016/5/13/chartex" xmlns:cx8="http://schemas.microsoft.com/office/drawing/2016/5/14/chartex" xmlns:mc="http://schemas.openxmlformats.org/markup-compatibility/2006" xmlns:aink="http://schemas.microsoft.com/office/drawing/2016/ink" xmlns:am3d="http://schemas.microsoft.com/office/drawing/2017/model3d" xmlns:o="urn:schemas-microsoft-com:office:office" xmlns:r="http://schemas.openxmlformats.org/officeDocument/2006/relationships" xmlns:m="http://schemas.openxmlformats.org/officeDocument/2006/math" xmlns:v="urn:schemas-microsoft-com:vml" xmlns:wp14="http://schemas.microsoft.com/office/word/2010/wordprocessingDrawing" xmlns:wp="http://schemas.openxmlformats.org/drawingml/2006/wordprocessingDrawing" xmlns:w10="urn:schemas-microsoft-com:office:word" xmlns:w="http://schemas.openxmlformats.org/wordprocessingml/2006/main" xmlns:w14="http://schemas.microsoft.com/office/word/2010/wordml" xmlns:w15="http://schemas.microsoft.com/office/word/2012/wordml" xmlns:w16cid="http://schemas.microsoft.com/office/word/2016/wordml/cid" xmlns:w16se="http://schemas.microsoft.com/office/word/2015/wordml/symex" xmlns:wpg="http://schemas.microsoft.com/office/word/2010/wordprocessingGroup" xmlns:wpi="http://schemas.microsoft.com/office/word/2010/wordprocessingInk" xmlns:wne="http://schemas.microsoft.com/office/word/2006/wordml" xmlns:wps="http://schemas.microsoft.com/office/word/2010/wordprocessingShape" mc:Ignorable="w14 w15 w16se w16cid wp14">
+  <w:footnote w:type="separator" w:id="-1">
+    <w:p>
+      <w:pPr>
+        <w:spacing w:after="0" w:line="240" w:lineRule="auto"/>
+      </w:pPr>
+      <w:r>
+        <w:separator/>
+      </w:r>
+    </w:p>
+  </w:footnote>
+  <w:footnote w:type="continuationSeparator" w:id="0">
+    <w:p>
+      <w:pPr>
+        <w:spacing w:after="0" w:line="240" w:lineRule="auto"/>
+      </w:pPr>
+      <w:r>
+        <w:continuationSeparator/>
+      </w:r>
+    </w:p>
+  </w:footnote>
+</w:footnotes>
+</file>
+
+<file path=word/header1.xml><?xml version="1.0" encoding="utf-8"?>
+<w:hdr xmlns:wpc="http://schemas.microsoft.com/office/word/2010/wordprocessingCanvas" xmlns:cx="http://schemas.microsoft.com/office/drawing/2014/chartex" xmlns:cx1="http://schemas.microsoft.com/office/drawing/2015/9/8/chartex" xmlns:cx2="http://schemas.microsoft.com/office/drawing/2015/10/21/chartex" xmlns:cx3="http://schemas.microsoft.com/office/drawing/2016/5/9/chartex" xmlns:cx4="http://schemas.microsoft.com/office/drawing/2016/5/10/chartex" xmlns:cx5="http://schemas.microsoft.com/office/drawing/2016/5/11/chartex" xmlns:cx6="http://schemas.microsoft.com/office/drawing/2016/5/12/chartex" xmlns:cx7="http://schemas.microsoft.com/office/drawing/2016/5/13/chartex" xmlns:cx8="http://schemas.microsoft.com/office/drawing/2016/5/14/chartex" xmlns:mc="http://schemas.openxmlformats.org/markup-compatibility/2006" xmlns:aink="http://schemas.microsoft.com/office/drawing/2016/ink" xmlns:am3d="http://schemas.microsoft.com/office/drawing/2017/model3d" xmlns:o="urn:schemas-microsoft-com:office:office" xmlns:r="http://schemas.openxmlformats.org/officeDocument/2006/relationships" xmlns:m="http://schemas.openxmlformats.org/officeDocument/2006/math" xmlns:v="urn:schemas-microsoft-com:vml" xmlns:wp14="http://schemas.microsoft.com/office/word/2010/wordprocessingDrawing" xmlns:wp="http://schemas.openxmlformats.org/drawingml/2006/wordprocessingDrawing" xmlns:w10="urn:schemas-microsoft-com:office:word" xmlns:w="http://schemas.openxmlformats.org/wordprocessingml/2006/main" xmlns:w14="http://schemas.microsoft.com/office/word/2010/wordml" xmlns:w15="http://schemas.microsoft.com/office/word/2012/wordml" xmlns:w16cid="http://schemas.microsoft.com/office/word/2016/wordml/cid" xmlns:w16se="http://schemas.microsoft.com/office/word/2015/wordml/symex" xmlns:wpg="http://schemas.microsoft.com/office/word/2010/wordprocessingGroup" xmlns:wpi="http://schemas.microsoft.com/office/word/2010/wordprocessingInk" xmlns:wne="http://schemas.microsoft.com/office/word/2006/wordml" xmlns:wps="http://schemas.microsoft.com/office/word/2010/wordprocessingShape" mc:Ignorable="w14 w15 w16se w16cid wp14">
+  <w:p>
+    <w:pPr>
+      <w:pStyle w:val="En-tte"/>
+      <w:rPr>
+        <w:lang w:val="en-GB"/>
+      </w:rPr>
+    </w:pPr>
+    <w:r>
+      <w:rPr>
+        <w:lang w:val="en-GB"/>
+      </w:rPr>
+      <w:t>Kummer Ella &amp; Guy Jérémie</w:t>
+    </w:r>
+    <w:r>
+      <w:rPr>
+        <w:lang w:val="en-GB"/>
+      </w:rPr>
+      <w:tab/>
+      <w:t>Data fucking mining</w:t>
+    </w:r>
+    <w:r>
+      <w:rPr>
+        <w:lang w:val="en-GB"/>
+      </w:rPr>
+      <w:tab/>
+    </w:r>
+    <w:r>
+      <w:rPr>
+        <w:lang w:val="en-GB"/>
+      </w:rPr>
+      <w:t>Anal rape Project</w:t>
+    </w:r>
+    <w:r>
+      <w:rPr>
+        <w:lang w:val="en-GB"/>
+      </w:rPr>
+      <w:t xml:space="preserve"> </w:t>
+    </w:r>
+  </w:p>
+  <w:p>
+    <w:pPr>
+      <w:pStyle w:val="En-tte"/>
+      <w:rPr>
+        <w:lang w:val="en-GB"/>
+      </w:rPr>
+    </w:pPr>
+  </w:p>
+</w:hdr>
+</file>
+
 <file path=word/numbering.xml><?xml version="1.0" encoding="utf-8"?>
-<w:numbering xmlns:wpc="http://schemas.microsoft.com/office/word/2010/wordprocessingCanvas" xmlns:cx="http://schemas.microsoft.com/office/drawing/2014/chartex" xmlns:cx1="http://schemas.microsoft.com/office/drawing/2015/9/8/chartex" xmlns:cx2="http://schemas.microsoft.com/office/drawing/2015/10/21/chartex" xmlns:cx3="http://schemas.microsoft.com/office/drawing/2016/5/9/chartex" xmlns:cx4="http://schemas.microsoft.com/office/drawing/2016/5/10/chartex" xmlns:cx5="http://schemas.microsoft.com/office/drawing/2016/5/11/chartex" xmlns:cx6="http://schemas.microsoft.com/office/drawing/2016/5/12/chartex" xmlns:cx7="http://schemas.microsoft.com/office/drawing/2016/5/13/chartex" xmlns:cx8="http://schemas.microsoft.com/office/drawing/2016/5/14/chartex" xmlns:mc="http://schemas.openxmlformats.org/markup-compatibility/2006" xmlns:aink="http://schemas.microsoft.com/office/drawing/2016/ink" xmlns:am3d="http://schemas.microsoft.com/office/drawing/2017/model3d" xmlns:o="urn:schemas-microsoft-com:office:office" xmlns:r="http://schemas.openxmlformats.org/officeDocument/2006/relationships" xmlns:m="http://schemas.openxmlformats.org/officeDocument/2006/math" xmlns:v="urn:schemas-microsoft-com:vml" xmlns:wp14="http://schemas.microsoft.com/office/word/2010/wordprocessingDrawing" xmlns:wp="http://schemas.openxmlformats.org/drawingml/2006/wordprocessingDrawing" xmlns:w10="urn:schemas-microsoft-com:office:word" xmlns:w="http://schemas.openxmlformats.org/wordprocessingml/2006/main" xmlns:w14="http://schemas.microsoft.com/office/word/2010/wordml" xmlns:w15="http://schemas.microsoft.com/office/word/2012/wordml" xmlns:w16cex="http://schemas.microsoft.com/office/word/2018/wordml/cex" xmlns:w16cid="http://schemas.microsoft.com/office/word/2016/wordml/cid" xmlns:w16="http://schemas.microsoft.com/office/word/2018/wordml" xmlns:w16se="http://schemas.microsoft.com/office/word/2015/wordml/symex" xmlns:wpg="http://schemas.microsoft.com/office/word/2010/wordprocessingGroup" xmlns:wpi="http://schemas.microsoft.com/office/word/2010/wordprocessingInk" xmlns:wne="http://schemas.microsoft.com/office/word/2006/wordml" xmlns:wps="http://schemas.microsoft.com/office/word/2010/wordprocessingShape" mc:Ignorable="w14 w15 w16se w16cid w16 w16cex wp14">
+<w:numbering xmlns:wpc="http://schemas.microsoft.com/office/word/2010/wordprocessingCanvas" xmlns:cx="http://schemas.microsoft.com/office/drawing/2014/chartex" xmlns:cx1="http://schemas.microsoft.com/office/drawing/2015/9/8/chartex" xmlns:cx2="http://schemas.microsoft.com/office/drawing/2015/10/21/chartex" xmlns:cx3="http://schemas.microsoft.com/office/drawing/2016/5/9/chartex" xmlns:cx4="http://schemas.microsoft.com/office/drawing/2016/5/10/chartex" xmlns:cx5="http://schemas.microsoft.com/office/drawing/2016/5/11/chartex" xmlns:cx6="http://schemas.microsoft.com/office/drawing/2016/5/12/chartex" xmlns:cx7="http://schemas.microsoft.com/office/drawing/2016/5/13/chartex" xmlns:cx8="http://schemas.microsoft.com/office/drawing/2016/5/14/chartex" xmlns:mc="http://schemas.openxmlformats.org/markup-compatibility/2006" xmlns:aink="http://schemas.microsoft.com/office/drawing/2016/ink" xmlns:am3d="http://schemas.microsoft.com/office/drawing/2017/model3d" xmlns:o="urn:schemas-microsoft-com:office:office" xmlns:r="http://schemas.openxmlformats.org/officeDocument/2006/relationships" xmlns:m="http://schemas.openxmlformats.org/officeDocument/2006/math" xmlns:v="urn:schemas-microsoft-com:vml" xmlns:wp14="http://schemas.microsoft.com/office/word/2010/wordprocessingDrawing" xmlns:wp="http://schemas.openxmlformats.org/drawingml/2006/wordprocessingDrawing" xmlns:w10="urn:schemas-microsoft-com:office:word" xmlns:w="http://schemas.openxmlformats.org/wordprocessingml/2006/main" xmlns:w14="http://schemas.microsoft.com/office/word/2010/wordml" xmlns:w15="http://schemas.microsoft.com/office/word/2012/wordml" xmlns:w16cid="http://schemas.microsoft.com/office/word/2016/wordml/cid" xmlns:w16se="http://schemas.microsoft.com/office/word/2015/wordml/symex" xmlns:wpg="http://schemas.microsoft.com/office/word/2010/wordprocessingGroup" xmlns:wpi="http://schemas.microsoft.com/office/word/2010/wordprocessingInk" xmlns:wne="http://schemas.microsoft.com/office/word/2006/wordml" xmlns:wps="http://schemas.microsoft.com/office/word/2010/wordprocessingShape" mc:Ignorable="w14 w15 w16se w16cid wp14">
   <w:abstractNum w:abstractNumId="0" w15:restartNumberingAfterBreak="0">
     <w:nsid w:val="1FDE4442"/>
     <w:multiLevelType w:val="hybridMultilevel"/>
@@ -1015,7 +1409,7 @@
 </file>
 
 <file path=word/styles.xml><?xml version="1.0" encoding="utf-8"?>
-<w:styles xmlns:mc="http://schemas.openxmlformats.org/markup-compatibility/2006" xmlns:r="http://schemas.openxmlformats.org/officeDocument/2006/relationships" xmlns:w="http://schemas.openxmlformats.org/wordprocessingml/2006/main" xmlns:w14="http://schemas.microsoft.com/office/word/2010/wordml" xmlns:w15="http://schemas.microsoft.com/office/word/2012/wordml" xmlns:w16cex="http://schemas.microsoft.com/office/word/2018/wordml/cex" xmlns:w16cid="http://schemas.microsoft.com/office/word/2016/wordml/cid" xmlns:w16="http://schemas.microsoft.com/office/word/2018/wordml" xmlns:w16se="http://schemas.microsoft.com/office/word/2015/wordml/symex" mc:Ignorable="w14 w15 w16se w16cid w16 w16cex">
+<w:styles xmlns:mc="http://schemas.openxmlformats.org/markup-compatibility/2006" xmlns:r="http://schemas.openxmlformats.org/officeDocument/2006/relationships" xmlns:w="http://schemas.openxmlformats.org/wordprocessingml/2006/main" xmlns:w14="http://schemas.microsoft.com/office/word/2010/wordml" xmlns:w15="http://schemas.microsoft.com/office/word/2012/wordml" xmlns:w16cid="http://schemas.microsoft.com/office/word/2016/wordml/cid" xmlns:w16se="http://schemas.microsoft.com/office/word/2015/wordml/symex" mc:Ignorable="w14 w15 w16se w16cid">
   <w:docDefaults>
     <w:rPrDefault>
       <w:rPr>
@@ -1031,7 +1425,7 @@
       </w:pPr>
     </w:pPrDefault>
   </w:docDefaults>
-  <w:latentStyles w:defLockedState="0" w:defUIPriority="99" w:defSemiHidden="0" w:defUnhideWhenUsed="0" w:defQFormat="0" w:count="376">
+  <w:latentStyles w:defLockedState="0" w:defUIPriority="99" w:defSemiHidden="0" w:defUnhideWhenUsed="0" w:defQFormat="0" w:count="377">
     <w:lsdException w:name="Normal" w:uiPriority="0" w:qFormat="1"/>
     <w:lsdException w:name="heading 1" w:uiPriority="9" w:qFormat="1"/>
     <w:lsdException w:name="heading 2" w:semiHidden="1" w:uiPriority="9" w:unhideWhenUsed="1" w:qFormat="1"/>
@@ -1137,7 +1531,6 @@
     <w:lsdException w:name="HTML Sample" w:semiHidden="1" w:unhideWhenUsed="1"/>
     <w:lsdException w:name="HTML Typewriter" w:semiHidden="1" w:unhideWhenUsed="1"/>
     <w:lsdException w:name="HTML Variable" w:semiHidden="1" w:unhideWhenUsed="1"/>
-    <w:lsdException w:name="Normal Table" w:semiHidden="1" w:unhideWhenUsed="1"/>
     <w:lsdException w:name="annotation subject" w:semiHidden="1" w:unhideWhenUsed="1"/>
     <w:lsdException w:name="No List" w:semiHidden="1" w:unhideWhenUsed="1"/>
     <w:lsdException w:name="Outline List 1" w:semiHidden="1" w:unhideWhenUsed="1"/>
@@ -1184,10 +1577,8 @@
     <w:lsdException w:name="Table Subtle 2" w:semiHidden="1" w:unhideWhenUsed="1"/>
     <w:lsdException w:name="Table Web 1" w:semiHidden="1" w:unhideWhenUsed="1"/>
     <w:lsdException w:name="Table Web 2" w:semiHidden="1" w:unhideWhenUsed="1"/>
-    <w:lsdException w:name="Table Web 3" w:semiHidden="1" w:unhideWhenUsed="1"/>
     <w:lsdException w:name="Balloon Text" w:semiHidden="1" w:unhideWhenUsed="1"/>
     <w:lsdException w:name="Table Grid" w:uiPriority="39"/>
-    <w:lsdException w:name="Table Theme" w:semiHidden="1" w:unhideWhenUsed="1"/>
     <w:lsdException w:name="Placeholder Text" w:semiHidden="1"/>
     <w:lsdException w:name="No Spacing" w:uiPriority="1" w:qFormat="1"/>
     <w:lsdException w:name="Light Shading" w:uiPriority="60"/>
@@ -1408,6 +1799,7 @@
     <w:lsdException w:name="Hashtag" w:semiHidden="1" w:unhideWhenUsed="1"/>
     <w:lsdException w:name="Unresolved Mention" w:semiHidden="1" w:unhideWhenUsed="1"/>
     <w:lsdException w:name="Smart Link" w:semiHidden="1" w:unhideWhenUsed="1"/>
+    <w:lsdException w:name="Smart Link Error" w:semiHidden="1" w:unhideWhenUsed="1"/>
   </w:latentStyles>
   <w:style w:type="paragraph" w:default="1" w:styleId="Normal">
     <w:name w:val="Normal"/>
@@ -1491,6 +1883,50 @@
       <w:color w:val="0000FF"/>
       <w:u w:val="single"/>
     </w:rPr>
+  </w:style>
+  <w:style w:type="paragraph" w:styleId="En-tte">
+    <w:name w:val="header"/>
+    <w:basedOn w:val="Normal"/>
+    <w:link w:val="En-tteCar"/>
+    <w:uiPriority w:val="99"/>
+    <w:unhideWhenUsed/>
+    <w:rsid w:val="008316AE"/>
+    <w:pPr>
+      <w:tabs>
+        <w:tab w:val="center" w:pos="4536"/>
+        <w:tab w:val="right" w:pos="9072"/>
+      </w:tabs>
+      <w:spacing w:after="0" w:line="240" w:lineRule="auto"/>
+    </w:pPr>
+  </w:style>
+  <w:style w:type="character" w:customStyle="1" w:styleId="En-tteCar">
+    <w:name w:val="En-tête Car"/>
+    <w:basedOn w:val="Policepardfaut"/>
+    <w:link w:val="En-tte"/>
+    <w:uiPriority w:val="99"/>
+    <w:rsid w:val="008316AE"/>
+  </w:style>
+  <w:style w:type="paragraph" w:styleId="Pieddepage">
+    <w:name w:val="footer"/>
+    <w:basedOn w:val="Normal"/>
+    <w:link w:val="PieddepageCar"/>
+    <w:uiPriority w:val="99"/>
+    <w:unhideWhenUsed/>
+    <w:rsid w:val="008316AE"/>
+    <w:pPr>
+      <w:tabs>
+        <w:tab w:val="center" w:pos="4536"/>
+        <w:tab w:val="right" w:pos="9072"/>
+      </w:tabs>
+      <w:spacing w:after="0" w:line="240" w:lineRule="auto"/>
+    </w:pPr>
+  </w:style>
+  <w:style w:type="character" w:customStyle="1" w:styleId="PieddepageCar">
+    <w:name w:val="Pied de page Car"/>
+    <w:basedOn w:val="Policepardfaut"/>
+    <w:link w:val="Pieddepage"/>
+    <w:uiPriority w:val="99"/>
+    <w:rsid w:val="008316AE"/>
   </w:style>
 </w:styles>
 </file>

</xml_diff>